<commit_message>
Add - Cahiers des charges - Joris HURTEL
</commit_message>
<xml_diff>
--- a/Documentation/Joris HURTEL/Revue 3/Manuel C++ boost.docx
+++ b/Documentation/Joris HURTEL/Revue 3/Manuel C++ boost.docx
@@ -25,15 +25,7 @@
     <w:p/>
     <w:p>
       <w:r>
-        <w:t xml:space="preserve">Boost est une collection de bibliothèques C++ qui complètent la bibliothèque standard C++. Ce manuel d'installation vous guidera à travers les étapes nécessaires pour installer Boost 1.84.0 sur un système Linux (Ubuntu), </w:t>
-      </w:r>
-      <w:proofErr w:type="spellStart"/>
-      <w:r>
-        <w:t>macOS</w:t>
-      </w:r>
-      <w:proofErr w:type="spellEnd"/>
-      <w:r>
-        <w:t xml:space="preserve"> et Windows.</w:t>
+        <w:t>Boost est une collection de bibliothèques C++ qui complètent la bibliothèque standard C++. Ce manuel d'installation vous guidera à travers les étapes nécessaires pour installer Boost 1.84.0 sur un système Linux (Ubuntu), macOS et Windows.</w:t>
       </w:r>
     </w:p>
     <w:p>
@@ -50,15 +42,7 @@
         </w:numPr>
       </w:pPr>
       <w:r>
-        <w:t xml:space="preserve">Un compilateur C++ compatible (GCC, </w:t>
-      </w:r>
-      <w:proofErr w:type="spellStart"/>
-      <w:r>
-        <w:t>Clang</w:t>
-      </w:r>
-      <w:proofErr w:type="spellEnd"/>
-      <w:r>
-        <w:t>, MSVC, etc.)</w:t>
+        <w:t>Un compilateur C++ compatible (GCC, Clang, MSVC, etc.)</w:t>
       </w:r>
     </w:p>
     <w:p>
@@ -70,23 +54,7 @@
         </w:numPr>
       </w:pPr>
       <w:r>
-        <w:t>Outils de construction (</w:t>
-      </w:r>
-      <w:proofErr w:type="spellStart"/>
-      <w:r>
-        <w:t>CMake</w:t>
-      </w:r>
-      <w:proofErr w:type="spellEnd"/>
-      <w:r>
-        <w:t>, b2/</w:t>
-      </w:r>
-      <w:proofErr w:type="spellStart"/>
-      <w:r>
-        <w:t>bjam</w:t>
-      </w:r>
-      <w:proofErr w:type="spellEnd"/>
-      <w:r>
-        <w:t>)</w:t>
+        <w:t>Outils de construction (CMake, b2/bjam)</w:t>
       </w:r>
     </w:p>
     <w:p>
@@ -183,56 +151,20 @@
         <w:rPr>
           <w:lang w:val="en-US"/>
         </w:rPr>
-        <w:t xml:space="preserve">Visual Studio (Community Edition </w:t>
-      </w:r>
-      <w:proofErr w:type="spellStart"/>
-      <w:r>
+        <w:t>Visual Studio (Community Edition ou autre)</w:t>
+      </w:r>
+    </w:p>
+    <w:p>
+      <w:pPr>
         <w:rPr>
           <w:lang w:val="en-US"/>
         </w:rPr>
-        <w:t>ou</w:t>
-      </w:r>
-      <w:proofErr w:type="spellEnd"/>
+      </w:pPr>
       <w:r>
         <w:rPr>
           <w:lang w:val="en-US"/>
         </w:rPr>
-        <w:t xml:space="preserve"> </w:t>
-      </w:r>
-      <w:proofErr w:type="spellStart"/>
-      <w:r>
-        <w:rPr>
-          <w:lang w:val="en-US"/>
-        </w:rPr>
-        <w:t>autre</w:t>
-      </w:r>
-      <w:proofErr w:type="spellEnd"/>
-      <w:r>
-        <w:rPr>
-          <w:lang w:val="en-US"/>
-        </w:rPr>
-        <w:t>)</w:t>
-      </w:r>
-    </w:p>
-    <w:p>
-      <w:pPr>
-        <w:rPr>
-          <w:lang w:val="en-US"/>
-        </w:rPr>
-      </w:pPr>
-      <w:proofErr w:type="spellStart"/>
-      <w:r>
-        <w:rPr>
-          <w:lang w:val="en-US"/>
-        </w:rPr>
-        <w:t>CMake</w:t>
-      </w:r>
-      <w:proofErr w:type="spellEnd"/>
-      <w:r>
-        <w:rPr>
-          <w:lang w:val="en-US"/>
-        </w:rPr>
-        <w:t xml:space="preserve"> (</w:t>
+        <w:t>CMake (</w:t>
       </w:r>
       <w:hyperlink r:id="rId10" w:history="1">
         <w:r>
@@ -391,15 +323,7 @@
         <w:t>e</w:t>
       </w:r>
       <w:r>
-        <w:t xml:space="preserve"> </w:t>
-      </w:r>
-      <w:proofErr w:type="spellStart"/>
-      <w:r>
-        <w:t>clique</w:t>
-      </w:r>
-      <w:proofErr w:type="spellEnd"/>
-      <w:r>
-        <w:t xml:space="preserve"> droit sur votre projet, puis propriétés.</w:t>
+        <w:t xml:space="preserve"> clique droit sur votre projet, puis propriétés.</w:t>
       </w:r>
       <w:r>
         <w:br/>
@@ -478,32 +402,16 @@
       </w:r>
       <w:r>
         <w:br/>
-        <w:t xml:space="preserve">Puis dans ‘C\C++’, ‘Autres répertoires </w:t>
-      </w:r>
-      <w:proofErr w:type="spellStart"/>
-      <w:r>
-        <w:t>Include</w:t>
-      </w:r>
-      <w:proofErr w:type="spellEnd"/>
-      <w:r>
-        <w:t>’ , mettez à jour le lien :</w:t>
-      </w:r>
-      <w:r>
-        <w:br/>
-      </w:r>
-      <w:r>
-        <w:br/>
-      </w:r>
-      <w:r>
-        <w:t>$(</w:t>
-      </w:r>
-      <w:proofErr w:type="spellStart"/>
-      <w:r>
-        <w:t>SolutionDir</w:t>
-      </w:r>
-      <w:proofErr w:type="spellEnd"/>
-      <w:r>
-        <w:t>)..\Bibliothèques\boost_1_84_0</w:t>
+        <w:t>Puis dans ‘C\C++’, ‘Autres répertoires Include’ , mettez à jour le lien :</w:t>
+      </w:r>
+      <w:r>
+        <w:br/>
+      </w:r>
+      <w:r>
+        <w:br/>
+      </w:r>
+      <w:r>
+        <w:t>$(SolutionDir)..\Bibliothèques\boost_1_84_0</w:t>
       </w:r>
       <w:r>
         <w:br/>
@@ -652,8 +560,12 @@
       </w:pPr>
     </w:p>
     <w:sectPr>
-      <w:headerReference w:type="default" r:id="rId14"/>
-      <w:footerReference w:type="default" r:id="rId15"/>
+      <w:headerReference w:type="even" r:id="rId14"/>
+      <w:headerReference w:type="default" r:id="rId15"/>
+      <w:footerReference w:type="even" r:id="rId16"/>
+      <w:footerReference w:type="default" r:id="rId17"/>
+      <w:headerReference w:type="first" r:id="rId18"/>
+      <w:footerReference w:type="first" r:id="rId19"/>
       <w:pgSz w:w="11910" w:h="16840"/>
       <w:pgMar w:top="1660" w:right="1300" w:bottom="1300" w:left="1300" w:header="722" w:footer="1106" w:gutter="0"/>
       <w:cols w:space="720"/>
@@ -682,6 +594,16 @@
 </file>
 
 <file path=word/footer1.xml><?xml version="1.0" encoding="utf-8"?>
+<w:ftr xmlns:wpc="http://schemas.microsoft.com/office/word/2010/wordprocessingCanvas" xmlns:cx="http://schemas.microsoft.com/office/drawing/2014/chartex" xmlns:cx1="http://schemas.microsoft.com/office/drawing/2015/9/8/chartex" xmlns:cx2="http://schemas.microsoft.com/office/drawing/2015/10/21/chartex" xmlns:cx3="http://schemas.microsoft.com/office/drawing/2016/5/9/chartex" xmlns:cx4="http://schemas.microsoft.com/office/drawing/2016/5/10/chartex" xmlns:cx5="http://schemas.microsoft.com/office/drawing/2016/5/11/chartex" xmlns:cx6="http://schemas.microsoft.com/office/drawing/2016/5/12/chartex" xmlns:cx7="http://schemas.microsoft.com/office/drawing/2016/5/13/chartex" xmlns:cx8="http://schemas.microsoft.com/office/drawing/2016/5/14/chartex" xmlns:mc="http://schemas.openxmlformats.org/markup-compatibility/2006" xmlns:aink="http://schemas.microsoft.com/office/drawing/2016/ink" xmlns:am3d="http://schemas.microsoft.com/office/drawing/2017/model3d" xmlns:o="urn:schemas-microsoft-com:office:office" xmlns:r="http://schemas.openxmlformats.org/officeDocument/2006/relationships" xmlns:m="http://schemas.openxmlformats.org/officeDocument/2006/math" xmlns:v="urn:schemas-microsoft-com:vml" xmlns:wp14="http://schemas.microsoft.com/office/word/2010/wordprocessingDrawing" xmlns:wp="http://schemas.openxmlformats.org/drawingml/2006/wordprocessingDrawing" xmlns:w10="urn:schemas-microsoft-com:office:word" xmlns:w="http://schemas.openxmlformats.org/wordprocessingml/2006/main" xmlns:w14="http://schemas.microsoft.com/office/word/2010/wordml" xmlns:w15="http://schemas.microsoft.com/office/word/2012/wordml" xmlns:w16cex="http://schemas.microsoft.com/office/word/2018/wordml/cex" xmlns:w16cid="http://schemas.microsoft.com/office/word/2016/wordml/cid" xmlns:w16="http://schemas.microsoft.com/office/word/2018/wordml" xmlns:w16sdtdh="http://schemas.microsoft.com/office/word/2020/wordml/sdtdatahash" xmlns:w16se="http://schemas.microsoft.com/office/word/2015/wordml/symex" xmlns:wpg="http://schemas.microsoft.com/office/word/2010/wordprocessingGroup" xmlns:wpi="http://schemas.microsoft.com/office/word/2010/wordprocessingInk" xmlns:wne="http://schemas.microsoft.com/office/word/2006/wordml" xmlns:wps="http://schemas.microsoft.com/office/word/2010/wordprocessingShape" mc:Ignorable="w14 w15 w16se w16cid w16 w16cex w16sdtdh wp14">
+  <w:p>
+    <w:pPr>
+      <w:pStyle w:val="Pieddepage"/>
+    </w:pPr>
+  </w:p>
+</w:ftr>
+</file>
+
+<file path=word/footer2.xml><?xml version="1.0" encoding="utf-8"?>
 <w:ftr xmlns:wpc="http://schemas.microsoft.com/office/word/2010/wordprocessingCanvas" xmlns:cx="http://schemas.microsoft.com/office/drawing/2014/chartex" xmlns:cx1="http://schemas.microsoft.com/office/drawing/2015/9/8/chartex" xmlns:cx2="http://schemas.microsoft.com/office/drawing/2015/10/21/chartex" xmlns:cx3="http://schemas.microsoft.com/office/drawing/2016/5/9/chartex" xmlns:cx4="http://schemas.microsoft.com/office/drawing/2016/5/10/chartex" xmlns:cx5="http://schemas.microsoft.com/office/drawing/2016/5/11/chartex" xmlns:cx6="http://schemas.microsoft.com/office/drawing/2016/5/12/chartex" xmlns:cx7="http://schemas.microsoft.com/office/drawing/2016/5/13/chartex" xmlns:cx8="http://schemas.microsoft.com/office/drawing/2016/5/14/chartex" xmlns:mc="http://schemas.openxmlformats.org/markup-compatibility/2006" xmlns:aink="http://schemas.microsoft.com/office/drawing/2016/ink" xmlns:am3d="http://schemas.microsoft.com/office/drawing/2017/model3d" xmlns:o="urn:schemas-microsoft-com:office:office" xmlns:r="http://schemas.openxmlformats.org/officeDocument/2006/relationships" xmlns:m="http://schemas.openxmlformats.org/officeDocument/2006/math" xmlns:v="urn:schemas-microsoft-com:vml" xmlns:wp14="http://schemas.microsoft.com/office/word/2010/wordprocessingDrawing" xmlns:wp="http://schemas.openxmlformats.org/drawingml/2006/wordprocessingDrawing" xmlns:w10="urn:schemas-microsoft-com:office:word" xmlns:w="http://schemas.openxmlformats.org/wordprocessingml/2006/main" xmlns:w14="http://schemas.microsoft.com/office/word/2010/wordml" xmlns:w15="http://schemas.microsoft.com/office/word/2012/wordml" xmlns:w16cex="http://schemas.microsoft.com/office/word/2018/wordml/cex" xmlns:w16cid="http://schemas.microsoft.com/office/word/2016/wordml/cid" xmlns:w16="http://schemas.microsoft.com/office/word/2018/wordml" xmlns:w16sdtdh="http://schemas.microsoft.com/office/word/2020/wordml/sdtdatahash" xmlns:w16se="http://schemas.microsoft.com/office/word/2015/wordml/symex" xmlns:wpg="http://schemas.microsoft.com/office/word/2010/wordprocessingGroup" xmlns:wpi="http://schemas.microsoft.com/office/word/2010/wordprocessingInk" xmlns:wne="http://schemas.microsoft.com/office/word/2006/wordml" xmlns:wps="http://schemas.microsoft.com/office/word/2010/wordprocessingShape" mc:Ignorable="w14 w15 w16se w16cid w16 w16cex w16sdtdh wp14">
   <w:sdt>
     <w:sdtPr>
@@ -893,6 +815,16 @@
 </w:ftr>
 </file>
 
+<file path=word/footer3.xml><?xml version="1.0" encoding="utf-8"?>
+<w:ftr xmlns:wpc="http://schemas.microsoft.com/office/word/2010/wordprocessingCanvas" xmlns:cx="http://schemas.microsoft.com/office/drawing/2014/chartex" xmlns:cx1="http://schemas.microsoft.com/office/drawing/2015/9/8/chartex" xmlns:cx2="http://schemas.microsoft.com/office/drawing/2015/10/21/chartex" xmlns:cx3="http://schemas.microsoft.com/office/drawing/2016/5/9/chartex" xmlns:cx4="http://schemas.microsoft.com/office/drawing/2016/5/10/chartex" xmlns:cx5="http://schemas.microsoft.com/office/drawing/2016/5/11/chartex" xmlns:cx6="http://schemas.microsoft.com/office/drawing/2016/5/12/chartex" xmlns:cx7="http://schemas.microsoft.com/office/drawing/2016/5/13/chartex" xmlns:cx8="http://schemas.microsoft.com/office/drawing/2016/5/14/chartex" xmlns:mc="http://schemas.openxmlformats.org/markup-compatibility/2006" xmlns:aink="http://schemas.microsoft.com/office/drawing/2016/ink" xmlns:am3d="http://schemas.microsoft.com/office/drawing/2017/model3d" xmlns:o="urn:schemas-microsoft-com:office:office" xmlns:r="http://schemas.openxmlformats.org/officeDocument/2006/relationships" xmlns:m="http://schemas.openxmlformats.org/officeDocument/2006/math" xmlns:v="urn:schemas-microsoft-com:vml" xmlns:wp14="http://schemas.microsoft.com/office/word/2010/wordprocessingDrawing" xmlns:wp="http://schemas.openxmlformats.org/drawingml/2006/wordprocessingDrawing" xmlns:w10="urn:schemas-microsoft-com:office:word" xmlns:w="http://schemas.openxmlformats.org/wordprocessingml/2006/main" xmlns:w14="http://schemas.microsoft.com/office/word/2010/wordml" xmlns:w15="http://schemas.microsoft.com/office/word/2012/wordml" xmlns:w16cex="http://schemas.microsoft.com/office/word/2018/wordml/cex" xmlns:w16cid="http://schemas.microsoft.com/office/word/2016/wordml/cid" xmlns:w16="http://schemas.microsoft.com/office/word/2018/wordml" xmlns:w16sdtdh="http://schemas.microsoft.com/office/word/2020/wordml/sdtdatahash" xmlns:w16se="http://schemas.microsoft.com/office/word/2015/wordml/symex" xmlns:wpg="http://schemas.microsoft.com/office/word/2010/wordprocessingGroup" xmlns:wpi="http://schemas.microsoft.com/office/word/2010/wordprocessingInk" xmlns:wne="http://schemas.microsoft.com/office/word/2006/wordml" xmlns:wps="http://schemas.microsoft.com/office/word/2010/wordprocessingShape" mc:Ignorable="w14 w15 w16se w16cid w16 w16cex w16sdtdh wp14">
+  <w:p>
+    <w:pPr>
+      <w:pStyle w:val="Pieddepage"/>
+    </w:pPr>
+  </w:p>
+</w:ftr>
+</file>
+
 <file path=word/footnotes.xml><?xml version="1.0" encoding="utf-8"?>
 <w:footnotes xmlns:wpc="http://schemas.microsoft.com/office/word/2010/wordprocessingCanvas" xmlns:cx="http://schemas.microsoft.com/office/drawing/2014/chartex" xmlns:cx1="http://schemas.microsoft.com/office/drawing/2015/9/8/chartex" xmlns:cx2="http://schemas.microsoft.com/office/drawing/2015/10/21/chartex" xmlns:cx3="http://schemas.microsoft.com/office/drawing/2016/5/9/chartex" xmlns:cx4="http://schemas.microsoft.com/office/drawing/2016/5/10/chartex" xmlns:cx5="http://schemas.microsoft.com/office/drawing/2016/5/11/chartex" xmlns:cx6="http://schemas.microsoft.com/office/drawing/2016/5/12/chartex" xmlns:cx7="http://schemas.microsoft.com/office/drawing/2016/5/13/chartex" xmlns:cx8="http://schemas.microsoft.com/office/drawing/2016/5/14/chartex" xmlns:mc="http://schemas.openxmlformats.org/markup-compatibility/2006" xmlns:aink="http://schemas.microsoft.com/office/drawing/2016/ink" xmlns:am3d="http://schemas.microsoft.com/office/drawing/2017/model3d" xmlns:o="urn:schemas-microsoft-com:office:office" xmlns:r="http://schemas.openxmlformats.org/officeDocument/2006/relationships" xmlns:m="http://schemas.openxmlformats.org/officeDocument/2006/math" xmlns:v="urn:schemas-microsoft-com:vml" xmlns:wp14="http://schemas.microsoft.com/office/word/2010/wordprocessingDrawing" xmlns:wp="http://schemas.openxmlformats.org/drawingml/2006/wordprocessingDrawing" xmlns:w10="urn:schemas-microsoft-com:office:word" xmlns:w="http://schemas.openxmlformats.org/wordprocessingml/2006/main" xmlns:w14="http://schemas.microsoft.com/office/word/2010/wordml" xmlns:w15="http://schemas.microsoft.com/office/word/2012/wordml" xmlns:w16cex="http://schemas.microsoft.com/office/word/2018/wordml/cex" xmlns:w16cid="http://schemas.microsoft.com/office/word/2016/wordml/cid" xmlns:w16="http://schemas.microsoft.com/office/word/2018/wordml" xmlns:w16sdtdh="http://schemas.microsoft.com/office/word/2020/wordml/sdtdatahash" xmlns:w16se="http://schemas.microsoft.com/office/word/2015/wordml/symex" xmlns:wpg="http://schemas.microsoft.com/office/word/2010/wordprocessingGroup" xmlns:wpi="http://schemas.microsoft.com/office/word/2010/wordprocessingInk" xmlns:wne="http://schemas.microsoft.com/office/word/2006/wordml" xmlns:wps="http://schemas.microsoft.com/office/word/2010/wordprocessingShape" mc:Ignorable="w14 w15 w16se w16cid w16 w16cex w16sdtdh wp14">
   <w:footnote w:type="separator" w:id="-1">
@@ -913,6 +845,16 @@
 </file>
 
 <file path=word/header1.xml><?xml version="1.0" encoding="utf-8"?>
+<w:hdr xmlns:wpc="http://schemas.microsoft.com/office/word/2010/wordprocessingCanvas" xmlns:cx="http://schemas.microsoft.com/office/drawing/2014/chartex" xmlns:cx1="http://schemas.microsoft.com/office/drawing/2015/9/8/chartex" xmlns:cx2="http://schemas.microsoft.com/office/drawing/2015/10/21/chartex" xmlns:cx3="http://schemas.microsoft.com/office/drawing/2016/5/9/chartex" xmlns:cx4="http://schemas.microsoft.com/office/drawing/2016/5/10/chartex" xmlns:cx5="http://schemas.microsoft.com/office/drawing/2016/5/11/chartex" xmlns:cx6="http://schemas.microsoft.com/office/drawing/2016/5/12/chartex" xmlns:cx7="http://schemas.microsoft.com/office/drawing/2016/5/13/chartex" xmlns:cx8="http://schemas.microsoft.com/office/drawing/2016/5/14/chartex" xmlns:mc="http://schemas.openxmlformats.org/markup-compatibility/2006" xmlns:aink="http://schemas.microsoft.com/office/drawing/2016/ink" xmlns:am3d="http://schemas.microsoft.com/office/drawing/2017/model3d" xmlns:o="urn:schemas-microsoft-com:office:office" xmlns:r="http://schemas.openxmlformats.org/officeDocument/2006/relationships" xmlns:m="http://schemas.openxmlformats.org/officeDocument/2006/math" xmlns:v="urn:schemas-microsoft-com:vml" xmlns:wp14="http://schemas.microsoft.com/office/word/2010/wordprocessingDrawing" xmlns:wp="http://schemas.openxmlformats.org/drawingml/2006/wordprocessingDrawing" xmlns:w10="urn:schemas-microsoft-com:office:word" xmlns:w="http://schemas.openxmlformats.org/wordprocessingml/2006/main" xmlns:w14="http://schemas.microsoft.com/office/word/2010/wordml" xmlns:w15="http://schemas.microsoft.com/office/word/2012/wordml" xmlns:w16cex="http://schemas.microsoft.com/office/word/2018/wordml/cex" xmlns:w16cid="http://schemas.microsoft.com/office/word/2016/wordml/cid" xmlns:w16="http://schemas.microsoft.com/office/word/2018/wordml" xmlns:w16sdtdh="http://schemas.microsoft.com/office/word/2020/wordml/sdtdatahash" xmlns:w16se="http://schemas.microsoft.com/office/word/2015/wordml/symex" xmlns:wpg="http://schemas.microsoft.com/office/word/2010/wordprocessingGroup" xmlns:wpi="http://schemas.microsoft.com/office/word/2010/wordprocessingInk" xmlns:wne="http://schemas.microsoft.com/office/word/2006/wordml" xmlns:wps="http://schemas.microsoft.com/office/word/2010/wordprocessingShape" mc:Ignorable="w14 w15 w16se w16cid w16 w16cex w16sdtdh wp14">
+  <w:p>
+    <w:pPr>
+      <w:pStyle w:val="En-tte"/>
+    </w:pPr>
+  </w:p>
+</w:hdr>
+</file>
+
+<file path=word/header2.xml><?xml version="1.0" encoding="utf-8"?>
 <w:hdr xmlns:wpc="http://schemas.microsoft.com/office/word/2010/wordprocessingCanvas" xmlns:cx="http://schemas.microsoft.com/office/drawing/2014/chartex" xmlns:cx1="http://schemas.microsoft.com/office/drawing/2015/9/8/chartex" xmlns:cx2="http://schemas.microsoft.com/office/drawing/2015/10/21/chartex" xmlns:cx3="http://schemas.microsoft.com/office/drawing/2016/5/9/chartex" xmlns:cx4="http://schemas.microsoft.com/office/drawing/2016/5/10/chartex" xmlns:cx5="http://schemas.microsoft.com/office/drawing/2016/5/11/chartex" xmlns:cx6="http://schemas.microsoft.com/office/drawing/2016/5/12/chartex" xmlns:cx7="http://schemas.microsoft.com/office/drawing/2016/5/13/chartex" xmlns:cx8="http://schemas.microsoft.com/office/drawing/2016/5/14/chartex" xmlns:mc="http://schemas.openxmlformats.org/markup-compatibility/2006" xmlns:aink="http://schemas.microsoft.com/office/drawing/2016/ink" xmlns:am3d="http://schemas.microsoft.com/office/drawing/2017/model3d" xmlns:o="urn:schemas-microsoft-com:office:office" xmlns:r="http://schemas.openxmlformats.org/officeDocument/2006/relationships" xmlns:m="http://schemas.openxmlformats.org/officeDocument/2006/math" xmlns:v="urn:schemas-microsoft-com:vml" xmlns:wp14="http://schemas.microsoft.com/office/word/2010/wordprocessingDrawing" xmlns:wp="http://schemas.openxmlformats.org/drawingml/2006/wordprocessingDrawing" xmlns:w10="urn:schemas-microsoft-com:office:word" xmlns:w="http://schemas.openxmlformats.org/wordprocessingml/2006/main" xmlns:w14="http://schemas.microsoft.com/office/word/2010/wordml" xmlns:w15="http://schemas.microsoft.com/office/word/2012/wordml" xmlns:w16cex="http://schemas.microsoft.com/office/word/2018/wordml/cex" xmlns:w16cid="http://schemas.microsoft.com/office/word/2016/wordml/cid" xmlns:w16="http://schemas.microsoft.com/office/word/2018/wordml" xmlns:w16sdtdh="http://schemas.microsoft.com/office/word/2020/wordml/sdtdatahash" xmlns:w16se="http://schemas.microsoft.com/office/word/2015/wordml/symex" xmlns:wpg="http://schemas.microsoft.com/office/word/2010/wordprocessingGroup" xmlns:wpi="http://schemas.microsoft.com/office/word/2010/wordprocessingInk" xmlns:wne="http://schemas.microsoft.com/office/word/2006/wordml" xmlns:wps="http://schemas.microsoft.com/office/word/2010/wordprocessingShape" mc:Ignorable="w14 w15 w16se w16cid w16 w16cex w16sdtdh wp14">
   <w:p>
     <w:pPr>
@@ -1022,7 +964,7 @@
                               <w:sz w:val="20"/>
                             </w:rPr>
                             <w:br/>
-                            <w:t xml:space="preserve">HURTEL – </w:t>
+                            <w:t>HURTE</w:t>
                           </w:r>
                           <w:r>
                             <w:rPr>
@@ -1030,7 +972,7 @@
                               <w:color w:val="000000"/>
                               <w:sz w:val="20"/>
                             </w:rPr>
-                            <w:t>BRIAUX - BILHAUT</w:t>
+                            <w:t>L</w:t>
                           </w:r>
                         </w:p>
                         <w:p>
@@ -1088,7 +1030,7 @@
                         <w:sz w:val="20"/>
                       </w:rPr>
                       <w:br/>
-                      <w:t xml:space="preserve">HURTEL – </w:t>
+                      <w:t>HURTE</w:t>
                     </w:r>
                     <w:r>
                       <w:rPr>
@@ -1096,7 +1038,7 @@
                         <w:color w:val="000000"/>
                         <w:sz w:val="20"/>
                       </w:rPr>
-                      <w:t>BRIAUX - BILHAUT</w:t>
+                      <w:t>L</w:t>
                     </w:r>
                   </w:p>
                   <w:p>
@@ -1165,6 +1107,16 @@
         </wp:anchor>
       </w:drawing>
     </w:r>
+  </w:p>
+</w:hdr>
+</file>
+
+<file path=word/header3.xml><?xml version="1.0" encoding="utf-8"?>
+<w:hdr xmlns:wpc="http://schemas.microsoft.com/office/word/2010/wordprocessingCanvas" xmlns:cx="http://schemas.microsoft.com/office/drawing/2014/chartex" xmlns:cx1="http://schemas.microsoft.com/office/drawing/2015/9/8/chartex" xmlns:cx2="http://schemas.microsoft.com/office/drawing/2015/10/21/chartex" xmlns:cx3="http://schemas.microsoft.com/office/drawing/2016/5/9/chartex" xmlns:cx4="http://schemas.microsoft.com/office/drawing/2016/5/10/chartex" xmlns:cx5="http://schemas.microsoft.com/office/drawing/2016/5/11/chartex" xmlns:cx6="http://schemas.microsoft.com/office/drawing/2016/5/12/chartex" xmlns:cx7="http://schemas.microsoft.com/office/drawing/2016/5/13/chartex" xmlns:cx8="http://schemas.microsoft.com/office/drawing/2016/5/14/chartex" xmlns:mc="http://schemas.openxmlformats.org/markup-compatibility/2006" xmlns:aink="http://schemas.microsoft.com/office/drawing/2016/ink" xmlns:am3d="http://schemas.microsoft.com/office/drawing/2017/model3d" xmlns:o="urn:schemas-microsoft-com:office:office" xmlns:r="http://schemas.openxmlformats.org/officeDocument/2006/relationships" xmlns:m="http://schemas.openxmlformats.org/officeDocument/2006/math" xmlns:v="urn:schemas-microsoft-com:vml" xmlns:wp14="http://schemas.microsoft.com/office/word/2010/wordprocessingDrawing" xmlns:wp="http://schemas.openxmlformats.org/drawingml/2006/wordprocessingDrawing" xmlns:w10="urn:schemas-microsoft-com:office:word" xmlns:w="http://schemas.openxmlformats.org/wordprocessingml/2006/main" xmlns:w14="http://schemas.microsoft.com/office/word/2010/wordml" xmlns:w15="http://schemas.microsoft.com/office/word/2012/wordml" xmlns:w16cex="http://schemas.microsoft.com/office/word/2018/wordml/cex" xmlns:w16cid="http://schemas.microsoft.com/office/word/2016/wordml/cid" xmlns:w16="http://schemas.microsoft.com/office/word/2018/wordml" xmlns:w16sdtdh="http://schemas.microsoft.com/office/word/2020/wordml/sdtdatahash" xmlns:w16se="http://schemas.microsoft.com/office/word/2015/wordml/symex" xmlns:wpg="http://schemas.microsoft.com/office/word/2010/wordprocessingGroup" xmlns:wpi="http://schemas.microsoft.com/office/word/2010/wordprocessingInk" xmlns:wne="http://schemas.microsoft.com/office/word/2006/wordml" xmlns:wps="http://schemas.microsoft.com/office/word/2010/wordprocessingShape" mc:Ignorable="w14 w15 w16se w16cid w16 w16cex w16sdtdh wp14">
+  <w:p>
+    <w:pPr>
+      <w:pStyle w:val="En-tte"/>
+    </w:pPr>
   </w:p>
 </w:hdr>
 </file>

</xml_diff>